<commit_message>
update new version all together in Moss-graph-viewr
</commit_message>
<xml_diff>
--- a/doc/Moss-graph-viewr-abtract.docx
+++ b/doc/Moss-graph-viewr-abtract.docx
@@ -209,7 +209,7 @@
           <w:sz w:val="40"/>
           <w:szCs w:val="40"/>
         </w:rPr>
-        <w:t xml:space="preserve"> View</w:t>
+        <w:t xml:space="preserve"> </w:t>
       </w:r>
       <w:r>
         <w:rPr>
@@ -218,16 +218,7 @@
           <w:sz w:val="40"/>
           <w:szCs w:val="40"/>
         </w:rPr>
-        <w:t>e</w:t>
-      </w:r>
-      <w:r>
-        <w:rPr>
-          <w:b/>
-          <w:bCs/>
-          <w:sz w:val="40"/>
-          <w:szCs w:val="40"/>
-        </w:rPr>
-        <w:t>r</w:t>
+        <w:t>Visualization</w:t>
       </w:r>
     </w:p>
     <w:p>
@@ -1358,13 +1349,10 @@
         <w:t xml:space="preserve"> data structure </w:t>
       </w:r>
       <w:r>
-        <w:t>view</w:t>
-      </w:r>
-      <w:r>
-        <w:t>e</w:t>
-      </w:r>
-      <w:r>
-        <w:t>r program is the program that uses to read the graph file into graphic mode for easy to understanding the graph structure. The program can use to manage some task in graph for example add node, remove node, add edge and remove edge.</w:t>
+        <w:t xml:space="preserve">visualization </w:t>
+      </w:r>
+      <w:r>
+        <w:t>program is the program that uses to read the graph file into graphic mode for easy to understanding the graph structure. The program can use to manage some task in graph for example add node, remove node, add edge and remove edge.</w:t>
       </w:r>
       <w:r>
         <w:t xml:space="preserve"> </w:t>
@@ -1835,7 +1823,39 @@
           <w:noProof/>
           <w:cs/>
         </w:rPr>
-        <w:t xml:space="preserve">เว็บไซต์ต่างๆ สมาชิกในเว็บไซต์ต่างๆที่ค่อยให้ความแนะนำและเป็นความช่วยเหลือที่สำคัญที่สุดในการทำโครงงานนี้ทั้งปัญหาทางด้านโปรแกรม เทคนิคสำคัญๆของภาษาต่างๆ ข้อมูลที่ประกอบการทำเอกสาร รวมถึงคู่มือและเอกสารการสอนเบื้องต้นต่างๆ </w:t>
+        <w:t>เว็บไซต์ต่างๆ สมาชิกในเว็บไซต์ต่างๆที่ค่อยให้ความแนะนำและ</w:t>
+      </w:r>
+      <w:r>
+        <w:rPr>
+          <w:rFonts w:cs="AngsanaUPC" w:hint="cs"/>
+          <w:noProof/>
+          <w:cs/>
+        </w:rPr>
+        <w:t xml:space="preserve"> </w:t>
+      </w:r>
+      <w:r>
+        <w:rPr>
+          <w:rFonts w:cs="AngsanaUPC" w:hint="cs"/>
+          <w:noProof/>
+          <w:cs/>
+        </w:rPr>
+        <w:t>เป็นความช่วยเหลือที่สำคัญที่สุด</w:t>
+      </w:r>
+      <w:r>
+        <w:rPr>
+          <w:rFonts w:cs="AngsanaUPC" w:hint="cs"/>
+          <w:noProof/>
+          <w:cs/>
+        </w:rPr>
+        <w:t xml:space="preserve"> </w:t>
+      </w:r>
+      <w:r>
+        <w:rPr>
+          <w:rFonts w:cs="AngsanaUPC" w:hint="cs"/>
+          <w:noProof/>
+          <w:cs/>
+        </w:rPr>
+        <w:t xml:space="preserve">ในการทำโครงงานนี้ทั้งปัญหาทางด้านโปรแกรม เทคนิคสำคัญๆของภาษาต่างๆ ข้อมูลที่ประกอบการทำเอกสาร รวมถึงคู่มือและเอกสารการสอนเบื้องต้นต่างๆ </w:t>
       </w:r>
     </w:p>
     <w:p>

</xml_diff>